<commit_message>
more changes, indel nomenclature
</commit_message>
<xml_diff>
--- a/BartSimpson/LEPRc.1790del_Patty_Bouvier_Bart_Simpson.docx
+++ b/BartSimpson/LEPRc.1790del_Patty_Bouvier_Bart_Simpson.docx
@@ -207,8 +207,13 @@
             <w:pPr>
               <w:cnfStyle w:val="000000000000" w:firstRow="0" w:lastRow="0" w:firstColumn="0" w:lastColumn="0" w:oddVBand="0" w:evenVBand="0" w:oddHBand="0" w:evenHBand="0" w:firstRowFirstColumn="0" w:firstRowLastColumn="0" w:lastRowFirstColumn="0" w:lastRowLastColumn="0"/>
             </w:pPr>
-            <w:r>
-              <w:t>Ensembl: ENSG00000116678</w:t>
+            <w:proofErr w:type="spellStart"/>
+            <w:r>
+              <w:t>Ensembl</w:t>
+            </w:r>
+            <w:proofErr w:type="spellEnd"/>
+            <w:r>
+              <w:t>: ENSG00000116678</w:t>
             </w:r>
           </w:p>
           <w:p>
@@ -276,7 +281,14 @@
                 <w:b/>
                 <w:bCs/>
               </w:rPr>
-              <w:t>Transcrito de referéncia</w:t>
+              <w:t xml:space="preserve">Transcrito de </w:t>
+            </w:r>
+            <w:r>
+              <w:rPr>
+                <w:b/>
+                <w:bCs/>
+              </w:rPr>
+              <w:t>referencia</w:t>
             </w:r>
           </w:p>
         </w:tc>
@@ -291,16 +303,24 @@
                 <w:lang w:val="en-GB"/>
               </w:rPr>
             </w:pPr>
+            <w:proofErr w:type="spellStart"/>
             <w:r>
               <w:rPr>
                 <w:lang w:val="en-GB"/>
               </w:rPr>
-              <w:t xml:space="preserve">Ensembl: </w:t>
-            </w:r>
+              <w:t>Ensembl</w:t>
+            </w:r>
+            <w:proofErr w:type="spellEnd"/>
             <w:r>
               <w:rPr>
                 <w:lang w:val="en-GB"/>
               </w:rPr>
+              <w:t xml:space="preserve">: </w:t>
+            </w:r>
+            <w:r>
+              <w:rPr>
+                <w:lang w:val="en-GB"/>
+              </w:rPr>
               <w:t>ENST00000344610.12</w:t>
             </w:r>
           </w:p>
@@ -327,7 +347,21 @@
               <w:rPr>
                 <w:lang w:val="en-GB"/>
               </w:rPr>
-              <w:t>6 (MANE_Select)</w:t>
+              <w:t>6 (</w:t>
+            </w:r>
+            <w:proofErr w:type="spellStart"/>
+            <w:r>
+              <w:rPr>
+                <w:lang w:val="en-GB"/>
+              </w:rPr>
+              <w:t>MANE_Select</w:t>
+            </w:r>
+            <w:proofErr w:type="spellEnd"/>
+            <w:r>
+              <w:rPr>
+                <w:lang w:val="en-GB"/>
+              </w:rPr>
+              <w:t>)</w:t>
             </w:r>
           </w:p>
           <w:p>
@@ -390,7 +424,23 @@
                 <w:b/>
                 <w:bCs/>
               </w:rPr>
-              <w:t>Localización cr.</w:t>
+              <w:t xml:space="preserve">Localización </w:t>
+            </w:r>
+            <w:proofErr w:type="spellStart"/>
+            <w:r>
+              <w:rPr>
+                <w:b/>
+                <w:bCs/>
+              </w:rPr>
+              <w:t>cr</w:t>
+            </w:r>
+            <w:proofErr w:type="spellEnd"/>
+            <w:r>
+              <w:rPr>
+                <w:b/>
+                <w:bCs/>
+              </w:rPr>
+              <w:t>.</w:t>
             </w:r>
           </w:p>
         </w:tc>
@@ -548,9 +598,11 @@
             <w:pPr>
               <w:cnfStyle w:val="000000000000" w:firstRow="0" w:lastRow="0" w:firstColumn="0" w:lastColumn="0" w:oddVBand="0" w:evenVBand="0" w:oddHBand="0" w:evenHBand="0" w:firstRowFirstColumn="0" w:firstRowLastColumn="0" w:lastRowFirstColumn="0" w:lastRowLastColumn="0"/>
             </w:pPr>
+            <w:proofErr w:type="spellStart"/>
             <w:r>
               <w:t>frameshift_variant</w:t>
             </w:r>
+            <w:proofErr w:type="spellEnd"/>
           </w:p>
         </w:tc>
       </w:tr>
@@ -590,7 +642,23 @@
                 <w:b/>
                 <w:bCs/>
               </w:rPr>
-              <w:t xml:space="preserve"> (cigoticidad)</w:t>
+              <w:t xml:space="preserve"> (</w:t>
+            </w:r>
+            <w:proofErr w:type="spellStart"/>
+            <w:r>
+              <w:rPr>
+                <w:b/>
+                <w:bCs/>
+              </w:rPr>
+              <w:t>cigoticidad</w:t>
+            </w:r>
+            <w:proofErr w:type="spellEnd"/>
+            <w:r>
+              <w:rPr>
+                <w:b/>
+                <w:bCs/>
+              </w:rPr>
+              <w:t>)</w:t>
             </w:r>
           </w:p>
         </w:tc>
@@ -607,7 +675,23 @@
             </w:r>
             <w:r>
               <w:br/>
-              <w:t>28 lecturas del alelo AG (wt) y 22 del alelo A (var).</w:t>
+              <w:t>28 lecturas del alelo AG (</w:t>
+            </w:r>
+            <w:proofErr w:type="spellStart"/>
+            <w:r>
+              <w:t>wt</w:t>
+            </w:r>
+            <w:proofErr w:type="spellEnd"/>
+            <w:r>
+              <w:t>) y 22 del alelo A (</w:t>
+            </w:r>
+            <w:proofErr w:type="spellStart"/>
+            <w:r>
+              <w:t>var</w:t>
+            </w:r>
+            <w:proofErr w:type="spellEnd"/>
+            <w:r>
+              <w:t>).</w:t>
             </w:r>
           </w:p>
         </w:tc>
@@ -710,8 +794,13 @@
             <w:pPr>
               <w:cnfStyle w:val="000000100000" w:firstRow="0" w:lastRow="0" w:firstColumn="0" w:lastColumn="0" w:oddVBand="0" w:evenVBand="0" w:oddHBand="1" w:evenHBand="0" w:firstRowFirstColumn="0" w:firstRowLastColumn="0" w:lastRowFirstColumn="0" w:lastRowLastColumn="0"/>
             </w:pPr>
-            <w:r>
-              <w:t>Uniprot:</w:t>
+            <w:proofErr w:type="spellStart"/>
+            <w:r>
+              <w:t>Uniprot</w:t>
+            </w:r>
+            <w:proofErr w:type="spellEnd"/>
+            <w:r>
+              <w:t>:</w:t>
             </w:r>
             <w:r>
               <w:t xml:space="preserve"> </w:t>
@@ -768,6 +857,7 @@
             <w:pPr>
               <w:cnfStyle w:val="000000000000" w:firstRow="0" w:lastRow="0" w:firstColumn="0" w:lastColumn="0" w:oddVBand="0" w:evenVBand="0" w:oddHBand="0" w:evenHBand="0" w:firstRowFirstColumn="0" w:firstRowLastColumn="0" w:lastRowFirstColumn="0" w:lastRowLastColumn="0"/>
             </w:pPr>
+            <w:bookmarkStart w:id="0" w:name="OLE_LINK1"/>
             <w:r>
               <w:t>ENSP00000340884.</w:t>
             </w:r>
@@ -780,6 +870,7 @@
               <w:t>.Ser597IlefsTer20</w:t>
             </w:r>
           </w:p>
+          <w:bookmarkEnd w:id="0"/>
           <w:p>
             <w:pPr>
               <w:cnfStyle w:val="000000000000" w:firstRow="0" w:lastRow="0" w:firstColumn="0" w:lastColumn="0" w:oddVBand="0" w:evenVBand="0" w:oddHBand="0" w:evenHBand="0" w:firstRowFirstColumn="0" w:firstRowLastColumn="0" w:lastRowFirstColumn="0" w:lastRowLastColumn="0"/>
@@ -856,10 +947,12 @@
             <w:pPr>
               <w:cnfStyle w:val="000000100000" w:firstRow="0" w:lastRow="0" w:firstColumn="0" w:lastColumn="0" w:oddVBand="0" w:evenVBand="0" w:oddHBand="1" w:evenHBand="0" w:firstRowFirstColumn="0" w:firstRowLastColumn="0" w:lastRowFirstColumn="0" w:lastRowLastColumn="0"/>
             </w:pPr>
+            <w:proofErr w:type="spellStart"/>
             <w:proofErr w:type="gramStart"/>
             <w:r>
               <w:t>Frame</w:t>
             </w:r>
+            <w:proofErr w:type="spellEnd"/>
             <w:proofErr w:type="gramEnd"/>
             <w:r>
               <w:t xml:space="preserve"> shift y truncamiento</w:t>
@@ -883,7 +976,15 @@
             </w:r>
             <w:proofErr w:type="gramEnd"/>
             <w:r>
-              <w:t>597IlefsTer20 indica que el aminoácido serina en la posición 597 es reemplazado por una isoleucina como consecuencia de un corrimiento del marco de lectura (frameshift). Este corrimiento introduce una secuencia aberrante de aminoácidos y genera un codón de terminación prematuro 20 residuos más adelante.</w:t>
+              <w:t>597IlefsTer20 indica que el aminoácido serina en la posición 597 es reemplazado por una isoleucina como consecuencia de un corrimiento del marco de lectura (</w:t>
+            </w:r>
+            <w:proofErr w:type="spellStart"/>
+            <w:r>
+              <w:t>frameshift</w:t>
+            </w:r>
+            <w:proofErr w:type="spellEnd"/>
+            <w:r>
+              <w:t>). Este corrimiento introduce una secuencia aberrante de aminoácidos y genera un codón de terminación prematuro 20 residuos más adelante.</w:t>
             </w:r>
           </w:p>
           <w:p>
@@ -992,7 +1093,55 @@
                 <w:b/>
                 <w:bCs/>
               </w:rPr>
-              <w:t>Longitud aa (prot. wt)</w:t>
+              <w:t xml:space="preserve">Longitud </w:t>
+            </w:r>
+            <w:proofErr w:type="spellStart"/>
+            <w:r>
+              <w:rPr>
+                <w:b/>
+                <w:bCs/>
+              </w:rPr>
+              <w:t>aa</w:t>
+            </w:r>
+            <w:proofErr w:type="spellEnd"/>
+            <w:r>
+              <w:rPr>
+                <w:b/>
+                <w:bCs/>
+              </w:rPr>
+              <w:t xml:space="preserve"> (</w:t>
+            </w:r>
+            <w:proofErr w:type="spellStart"/>
+            <w:r>
+              <w:rPr>
+                <w:b/>
+                <w:bCs/>
+              </w:rPr>
+              <w:t>prot</w:t>
+            </w:r>
+            <w:proofErr w:type="spellEnd"/>
+            <w:r>
+              <w:rPr>
+                <w:b/>
+                <w:bCs/>
+              </w:rPr>
+              <w:t xml:space="preserve">. </w:t>
+            </w:r>
+            <w:proofErr w:type="spellStart"/>
+            <w:r>
+              <w:rPr>
+                <w:b/>
+                <w:bCs/>
+              </w:rPr>
+              <w:t>wt</w:t>
+            </w:r>
+            <w:proofErr w:type="spellEnd"/>
+            <w:r>
+              <w:rPr>
+                <w:b/>
+                <w:bCs/>
+              </w:rPr>
+              <w:t>)</w:t>
             </w:r>
           </w:p>
         </w:tc>
@@ -1046,7 +1195,55 @@
                 <w:b/>
                 <w:bCs/>
               </w:rPr>
-              <w:t>Longitud aa (prot. var)</w:t>
+              <w:t xml:space="preserve">Longitud </w:t>
+            </w:r>
+            <w:proofErr w:type="spellStart"/>
+            <w:r>
+              <w:rPr>
+                <w:b/>
+                <w:bCs/>
+              </w:rPr>
+              <w:t>aa</w:t>
+            </w:r>
+            <w:proofErr w:type="spellEnd"/>
+            <w:r>
+              <w:rPr>
+                <w:b/>
+                <w:bCs/>
+              </w:rPr>
+              <w:t xml:space="preserve"> (</w:t>
+            </w:r>
+            <w:proofErr w:type="spellStart"/>
+            <w:r>
+              <w:rPr>
+                <w:b/>
+                <w:bCs/>
+              </w:rPr>
+              <w:t>prot</w:t>
+            </w:r>
+            <w:proofErr w:type="spellEnd"/>
+            <w:r>
+              <w:rPr>
+                <w:b/>
+                <w:bCs/>
+              </w:rPr>
+              <w:t xml:space="preserve">. </w:t>
+            </w:r>
+            <w:proofErr w:type="spellStart"/>
+            <w:r>
+              <w:rPr>
+                <w:b/>
+                <w:bCs/>
+              </w:rPr>
+              <w:t>var</w:t>
+            </w:r>
+            <w:proofErr w:type="spellEnd"/>
+            <w:r>
+              <w:rPr>
+                <w:b/>
+                <w:bCs/>
+              </w:rPr>
+              <w:t>)</w:t>
             </w:r>
           </w:p>
         </w:tc>
@@ -1230,9 +1427,10 @@
                 <w:rFonts w:cstheme="minorHAnsi"/>
                 <w:b/>
                 <w:bCs/>
+                <w:noProof/>
               </w:rPr>
               <w:drawing>
-                <wp:inline distT="0" distB="0" distL="0" distR="0" wp14:anchorId="04733810" wp14:editId="729123AD">
+                <wp:inline distT="0" distB="0" distL="0" distR="0" wp14:anchorId="04733810" wp14:editId="1201DA7C">
                   <wp:extent cx="1326422" cy="1797367"/>
                   <wp:effectExtent l="0" t="0" r="7620" b="0"/>
                   <wp:docPr id="867210308" name="Imagen 1"/>
@@ -1255,7 +1453,7 @@
                         <pic:spPr>
                           <a:xfrm flipH="1">
                             <a:off x="0" y="0"/>
-                            <a:ext cx="1344810" cy="1822283"/>
+                            <a:ext cx="1326422" cy="1797367"/>
                           </a:xfrm>
                           <a:prstGeom prst="rect">
                             <a:avLst/>
@@ -1326,7 +1524,21 @@
               <w:rPr>
                 <w:rFonts w:cstheme="minorHAnsi"/>
               </w:rPr>
-              <w:t xml:space="preserve"> aa 1–</w:t>
+              <w:t xml:space="preserve"> </w:t>
+            </w:r>
+            <w:proofErr w:type="spellStart"/>
+            <w:r>
+              <w:rPr>
+                <w:rFonts w:cstheme="minorHAnsi"/>
+              </w:rPr>
+              <w:t>aa</w:t>
+            </w:r>
+            <w:proofErr w:type="spellEnd"/>
+            <w:r>
+              <w:rPr>
+                <w:rFonts w:cstheme="minorHAnsi"/>
+              </w:rPr>
+              <w:t xml:space="preserve"> 1–</w:t>
             </w:r>
             <w:r>
               <w:rPr>
@@ -1378,14 +1590,36 @@
               <w:rPr>
                 <w:rFonts w:cstheme="minorHAnsi"/>
               </w:rPr>
-              <w:t xml:space="preserve"> aa </w:t>
-            </w:r>
-            <w:r>
-              <w:rPr>
-                <w:rFonts w:cstheme="minorHAnsi"/>
-              </w:rPr>
-              <w:t>830 aprox</w:t>
-            </w:r>
+              <w:t xml:space="preserve"> </w:t>
+            </w:r>
+            <w:proofErr w:type="spellStart"/>
+            <w:r>
+              <w:rPr>
+                <w:rFonts w:cstheme="minorHAnsi"/>
+              </w:rPr>
+              <w:t>aa</w:t>
+            </w:r>
+            <w:proofErr w:type="spellEnd"/>
+            <w:r>
+              <w:rPr>
+                <w:rFonts w:cstheme="minorHAnsi"/>
+              </w:rPr>
+              <w:t xml:space="preserve"> </w:t>
+            </w:r>
+            <w:r>
+              <w:rPr>
+                <w:rFonts w:cstheme="minorHAnsi"/>
+              </w:rPr>
+              <w:t xml:space="preserve">830 </w:t>
+            </w:r>
+            <w:proofErr w:type="spellStart"/>
+            <w:r>
+              <w:rPr>
+                <w:rFonts w:cstheme="minorHAnsi"/>
+              </w:rPr>
+              <w:t>aprox</w:t>
+            </w:r>
+            <w:proofErr w:type="spellEnd"/>
             <w:r>
               <w:rPr>
                 <w:rFonts w:cstheme="minorHAnsi"/>
@@ -1417,7 +1651,21 @@
               <w:rPr>
                 <w:rFonts w:cstheme="minorHAnsi"/>
               </w:rPr>
-              <w:t xml:space="preserve"> aa </w:t>
+              <w:t xml:space="preserve"> </w:t>
+            </w:r>
+            <w:proofErr w:type="spellStart"/>
+            <w:r>
+              <w:rPr>
+                <w:rFonts w:cstheme="minorHAnsi"/>
+              </w:rPr>
+              <w:t>aa</w:t>
+            </w:r>
+            <w:proofErr w:type="spellEnd"/>
+            <w:r>
+              <w:rPr>
+                <w:rFonts w:cstheme="minorHAnsi"/>
+              </w:rPr>
+              <w:t xml:space="preserve"> </w:t>
             </w:r>
             <w:r>
               <w:rPr>
@@ -1577,7 +1825,7 @@
                 <w:noProof/>
               </w:rPr>
               <w:drawing>
-                <wp:inline distT="0" distB="0" distL="0" distR="0" wp14:anchorId="746F97F4" wp14:editId="0A26D09B">
+                <wp:inline distT="0" distB="0" distL="0" distR="0" wp14:anchorId="746F97F4" wp14:editId="5C5F6155">
                   <wp:extent cx="2505694" cy="1506386"/>
                   <wp:effectExtent l="0" t="0" r="9525" b="0"/>
                   <wp:docPr id="1038487137" name="Imagen 2" descr="The leptin receptor (LEPR) protein and gene structure and polymorphisms in human. Extracellular, transmembrane and cytoplasmic domains, and cytokine, JAK and STAT sites are indicated in the protein. Untranslated exons are indicated by shaded boxes, and alternative splicing by solid bar over the exons. Same boxes are used to identify the different domains of the protein and their corresponding exons. The location of the different rodents mutations (fa, fa k , db) are indicated. Polymorphisms used in the Quebec Family Study (QFS) study are underlined. (Constructed with data from of Refs 29,30,31,32,33,34,35,36.) "/>
@@ -1684,7 +1932,49 @@
               <w:rPr>
                 <w:rFonts w:cstheme="minorHAnsi"/>
               </w:rPr>
-              <w:t>Pérdida completa de función (loss of function) del receptor de leptina</w:t>
+              <w:t>Pérdida completa de función (</w:t>
+            </w:r>
+            <w:proofErr w:type="spellStart"/>
+            <w:r>
+              <w:rPr>
+                <w:rFonts w:cstheme="minorHAnsi"/>
+              </w:rPr>
+              <w:t>loss</w:t>
+            </w:r>
+            <w:proofErr w:type="spellEnd"/>
+            <w:r>
+              <w:rPr>
+                <w:rFonts w:cstheme="minorHAnsi"/>
+              </w:rPr>
+              <w:t xml:space="preserve"> </w:t>
+            </w:r>
+            <w:proofErr w:type="spellStart"/>
+            <w:r>
+              <w:rPr>
+                <w:rFonts w:cstheme="minorHAnsi"/>
+              </w:rPr>
+              <w:t>of</w:t>
+            </w:r>
+            <w:proofErr w:type="spellEnd"/>
+            <w:r>
+              <w:rPr>
+                <w:rFonts w:cstheme="minorHAnsi"/>
+              </w:rPr>
+              <w:t xml:space="preserve"> </w:t>
+            </w:r>
+            <w:proofErr w:type="spellStart"/>
+            <w:r>
+              <w:rPr>
+                <w:rFonts w:cstheme="minorHAnsi"/>
+              </w:rPr>
+              <w:t>function</w:t>
+            </w:r>
+            <w:proofErr w:type="spellEnd"/>
+            <w:r>
+              <w:rPr>
+                <w:rFonts w:cstheme="minorHAnsi"/>
+              </w:rPr>
+              <w:t>) del receptor de leptina</w:t>
             </w:r>
           </w:p>
           <w:p>
@@ -1734,7 +2024,35 @@
               <w:rPr>
                 <w:rFonts w:cstheme="minorHAnsi"/>
               </w:rPr>
-              <w:t>Adicionalmente, debido a la presencia de un stop prematuro alejado del último exón, es muy probable la activación de Nonsense-Mediated Decay (NMD), lo que conllevaría la degradación del ARNm y la ausencia total de proteína.</w:t>
+              <w:t xml:space="preserve">Adicionalmente, debido a la presencia de un stop prematuro alejado del último exón, es muy probable la activación de </w:t>
+            </w:r>
+            <w:proofErr w:type="spellStart"/>
+            <w:r>
+              <w:rPr>
+                <w:rFonts w:cstheme="minorHAnsi"/>
+              </w:rPr>
+              <w:t>Nonsense-Mediated</w:t>
+            </w:r>
+            <w:proofErr w:type="spellEnd"/>
+            <w:r>
+              <w:rPr>
+                <w:rFonts w:cstheme="minorHAnsi"/>
+              </w:rPr>
+              <w:t xml:space="preserve"> </w:t>
+            </w:r>
+            <w:proofErr w:type="spellStart"/>
+            <w:r>
+              <w:rPr>
+                <w:rFonts w:cstheme="minorHAnsi"/>
+              </w:rPr>
+              <w:t>Decay</w:t>
+            </w:r>
+            <w:proofErr w:type="spellEnd"/>
+            <w:r>
+              <w:rPr>
+                <w:rFonts w:cstheme="minorHAnsi"/>
+              </w:rPr>
+              <w:t xml:space="preserve"> (NMD), lo que conllevaría la degradación del ARNm y la ausencia total de proteína.</w:t>
             </w:r>
           </w:p>
           <w:p>
@@ -1938,8 +2256,17 @@
                 <w:b/>
                 <w:bCs/>
               </w:rPr>
-              <w:t>Patrón de heréncia</w:t>
-            </w:r>
+              <w:t xml:space="preserve">Patrón de </w:t>
+            </w:r>
+            <w:proofErr w:type="spellStart"/>
+            <w:r>
+              <w:rPr>
+                <w:b/>
+                <w:bCs/>
+              </w:rPr>
+              <w:t>heréncia</w:t>
+            </w:r>
+            <w:proofErr w:type="spellEnd"/>
           </w:p>
         </w:tc>
         <w:tc>
@@ -2081,8 +2408,16 @@
               <w:rPr>
                 <w:rFonts w:cstheme="minorHAnsi"/>
               </w:rPr>
-              <w:t>Hipogonadismo hipogonadotrópico</w:t>
-            </w:r>
+              <w:t xml:space="preserve">Hipogonadismo </w:t>
+            </w:r>
+            <w:proofErr w:type="spellStart"/>
+            <w:r>
+              <w:rPr>
+                <w:rFonts w:cstheme="minorHAnsi"/>
+              </w:rPr>
+              <w:t>hipogonadotrópico</w:t>
+            </w:r>
+            <w:proofErr w:type="spellEnd"/>
           </w:p>
           <w:p>
             <w:pPr>
@@ -2365,7 +2700,21 @@
               <w:rPr>
                 <w:rFonts w:cstheme="minorHAnsi"/>
               </w:rPr>
-              <w:t xml:space="preserve"> Variante frameshift con stop prematuro en un gen donde la pérdida de función es un mecanismo conocido de enfermedad</w:t>
+              <w:t xml:space="preserve"> Variante </w:t>
+            </w:r>
+            <w:proofErr w:type="spellStart"/>
+            <w:r>
+              <w:rPr>
+                <w:rFonts w:cstheme="minorHAnsi"/>
+              </w:rPr>
+              <w:t>frameshift</w:t>
+            </w:r>
+            <w:proofErr w:type="spellEnd"/>
+            <w:r>
+              <w:rPr>
+                <w:rFonts w:cstheme="minorHAnsi"/>
+              </w:rPr>
+              <w:t xml:space="preserve"> con stop prematuro en un gen donde la pérdida de función es un mecanismo conocido de enfermedad</w:t>
             </w:r>
           </w:p>
           <w:p>
@@ -4703,6 +5052,7 @@
   <w:style w:type="character" w:default="1" w:styleId="Fuentedeprrafopredeter">
     <w:name w:val="Default Paragraph Font"/>
     <w:uiPriority w:val="1"/>
+    <w:semiHidden/>
     <w:unhideWhenUsed/>
   </w:style>
   <w:style w:type="table" w:default="1" w:styleId="Tablanormal">

</xml_diff>